<commit_message>
mas cambios en la db (sorry)
</commit_message>
<xml_diff>
--- a/Proyecto Slapakab/BaseDatos/Estructura MongoDB.docx
+++ b/Proyecto Slapakab/BaseDatos/Estructura MongoDB.docx
@@ -87,343 +87,205 @@
     <w:p>
       <w:r>
         <w:rPr>
-          <w:rStyle w:val="red-ui-debug-msg-object-key"/>
           <w:color w:val="792E90"/>
         </w:rPr>
-        <w:t>_id</w:t>
-      </w:r>
-      <w:r>
-        <w:rPr>
-          <w:rStyle w:val="red-ui-debug-msg-row"/>
-          <w:color w:val="333333"/>
-        </w:rPr>
-        <w:t>:</w:t>
-      </w:r>
-      <w:r>
-        <w:rPr>
-          <w:rStyle w:val="apple-converted-space"/>
-          <w:color w:val="333333"/>
-        </w:rPr>
-        <w:t> </w:t>
-      </w:r>
-      <w:r>
-        <w:rPr>
-          <w:rStyle w:val="red-ui-debug-msg-type-string"/>
+        <w:t>Nombre</w:t>
+      </w:r>
+      <w:r>
+        <w:rPr>
+          <w:color w:val="333333"/>
+        </w:rPr>
+        <w:t>: </w:t>
+      </w:r>
+      <w:r>
+        <w:rPr>
           <w:color w:val="B72828"/>
         </w:rPr>
-        <w:t>"61b79a40775efc05665b37a2"</w:t>
+        <w:t>"maria"</w:t>
       </w:r>
     </w:p>
     <w:p>
       <w:pPr>
         <w:spacing w:line="312" w:lineRule="atLeast"/>
         <w:rPr>
-          <w:rStyle w:val="red-ui-debug-msg-element"/>
-          <w:color w:val="333333"/>
-        </w:rPr>
-      </w:pPr>
-      <w:r>
-        <w:rPr>
-          <w:rStyle w:val="red-ui-debug-msg-object-key"/>
+          <w:color w:val="333333"/>
+        </w:rPr>
+      </w:pPr>
+      <w:r>
+        <w:rPr>
           <w:color w:val="792E90"/>
         </w:rPr>
-        <w:t>Nombre</w:t>
-      </w:r>
-      <w:r>
-        <w:rPr>
-          <w:rStyle w:val="red-ui-debug-msg-tools"/>
-          <w:color w:val="333333"/>
-        </w:rPr>
-        <w:t>:</w:t>
-      </w:r>
-      <w:r>
-        <w:rPr>
-          <w:rStyle w:val="apple-converted-space"/>
-          <w:color w:val="333333"/>
-        </w:rPr>
-        <w:t> </w:t>
-      </w:r>
-      <w:r>
-        <w:rPr>
-          <w:rStyle w:val="red-ui-debug-msg-type-string"/>
+        <w:t>Fecha Vencimiento</w:t>
+      </w:r>
+      <w:r>
+        <w:rPr>
+          <w:color w:val="333333"/>
+        </w:rPr>
+        <w:t>: </w:t>
+      </w:r>
+      <w:r>
+        <w:rPr>
           <w:color w:val="B72828"/>
         </w:rPr>
-        <w:t>"</w:t>
-      </w:r>
-      <w:proofErr w:type="spellStart"/>
-      <w:r>
-        <w:rPr>
-          <w:rStyle w:val="red-ui-debug-msg-type-string"/>
+        <w:t>"2021-12-29T23:00:00.000Z"</w:t>
+      </w:r>
+    </w:p>
+    <w:p>
+      <w:pPr>
+        <w:spacing w:line="312" w:lineRule="atLeast"/>
+        <w:rPr>
+          <w:color w:val="333333"/>
+        </w:rPr>
+      </w:pPr>
+      <w:r>
+        <w:rPr>
+          <w:color w:val="792E90"/>
+        </w:rPr>
+        <w:t>Acceso CNC</w:t>
+      </w:r>
+      <w:r>
+        <w:rPr>
+          <w:color w:val="333333"/>
+        </w:rPr>
+        <w:t>: </w:t>
+      </w:r>
+      <w:r>
+        <w:rPr>
+          <w:color w:val="2033D6"/>
+        </w:rPr>
+        <w:t>true</w:t>
+      </w:r>
+    </w:p>
+    <w:p>
+      <w:pPr>
+        <w:spacing w:line="312" w:lineRule="atLeast"/>
+        <w:rPr>
+          <w:color w:val="333333"/>
+        </w:rPr>
+      </w:pPr>
+      <w:r>
+        <w:rPr>
+          <w:color w:val="792E90"/>
+        </w:rPr>
+        <w:t>Acceso 3D</w:t>
+      </w:r>
+      <w:r>
+        <w:rPr>
+          <w:color w:val="333333"/>
+        </w:rPr>
+        <w:t>: </w:t>
+      </w:r>
+      <w:r>
+        <w:rPr>
+          <w:color w:val="2033D6"/>
+        </w:rPr>
+        <w:t>false</w:t>
+      </w:r>
+    </w:p>
+    <w:p>
+      <w:pPr>
+        <w:spacing w:line="312" w:lineRule="atLeast"/>
+        <w:rPr>
+          <w:color w:val="333333"/>
+        </w:rPr>
+      </w:pPr>
+      <w:r>
+        <w:rPr>
+          <w:color w:val="792E90"/>
+        </w:rPr>
+        <w:t>Password</w:t>
+      </w:r>
+      <w:r>
+        <w:rPr>
+          <w:color w:val="333333"/>
+        </w:rPr>
+        <w:t>: </w:t>
+      </w:r>
+      <w:r>
+        <w:rPr>
           <w:color w:val="B72828"/>
         </w:rPr>
-        <w:t>Davia</w:t>
-      </w:r>
-      <w:proofErr w:type="spellEnd"/>
-      <w:r>
-        <w:rPr>
-          <w:rStyle w:val="red-ui-debug-msg-type-string"/>
-          <w:color w:val="B72828"/>
-        </w:rPr>
-        <w:t>"</w:t>
+        <w:t>"pato"</w:t>
       </w:r>
     </w:p>
     <w:p>
       <w:pPr>
         <w:spacing w:line="312" w:lineRule="atLeast"/>
         <w:rPr>
-          <w:rStyle w:val="red-ui-debug-msg-element"/>
-          <w:color w:val="333333"/>
-        </w:rPr>
-      </w:pPr>
-      <w:proofErr w:type="spellStart"/>
-      <w:r>
-        <w:rPr>
-          <w:rStyle w:val="red-ui-debug-msg-object-key"/>
+          <w:color w:val="333333"/>
+        </w:rPr>
+      </w:pPr>
+      <w:r>
+        <w:rPr>
           <w:color w:val="792E90"/>
         </w:rPr>
-        <w:t>Suscripcion</w:t>
-      </w:r>
-      <w:proofErr w:type="spellEnd"/>
-      <w:r>
-        <w:rPr>
-          <w:rStyle w:val="red-ui-debug-msg-tools"/>
-          <w:color w:val="333333"/>
-        </w:rPr>
-        <w:t>:</w:t>
-      </w:r>
-      <w:r>
-        <w:rPr>
-          <w:rStyle w:val="apple-converted-space"/>
-          <w:color w:val="333333"/>
-        </w:rPr>
-        <w:t> </w:t>
-      </w:r>
-      <w:r>
-        <w:rPr>
-          <w:rStyle w:val="red-ui-debug-msg-type-string"/>
-          <w:color w:val="B72828"/>
-        </w:rPr>
-        <w:t>"Profesional"</w:t>
-      </w:r>
-    </w:p>
-    <w:p>
-      <w:pPr>
-        <w:spacing w:line="312" w:lineRule="atLeast"/>
-        <w:rPr>
-          <w:rStyle w:val="red-ui-debug-msg-element"/>
-          <w:color w:val="333333"/>
-        </w:rPr>
-      </w:pPr>
-      <w:commentRangeStart w:id="0"/>
-      <w:r>
-        <w:rPr>
-          <w:rStyle w:val="red-ui-debug-msg-object-key"/>
-          <w:color w:val="792E90"/>
-        </w:rPr>
-        <w:t>Fecha Vencimiento</w:t>
-      </w:r>
-      <w:r>
-        <w:rPr>
-          <w:rStyle w:val="red-ui-debug-msg-tools"/>
-          <w:color w:val="333333"/>
-        </w:rPr>
-        <w:t>:</w:t>
-      </w:r>
-      <w:r>
-        <w:rPr>
-          <w:rStyle w:val="apple-converted-space"/>
-          <w:color w:val="333333"/>
-        </w:rPr>
-        <w:t> </w:t>
-      </w:r>
-      <w:r>
-        <w:rPr>
-          <w:rStyle w:val="red-ui-debug-msg-type-string"/>
-          <w:color w:val="B72828"/>
-        </w:rPr>
-        <w:t>"2022-01-31T00:00:00.000Z"</w:t>
-      </w:r>
-      <w:commentRangeEnd w:id="0"/>
-      <w:r>
-        <w:rPr>
-          <w:rStyle w:val="Refdecomentario"/>
-          <w:rFonts w:eastAsiaTheme="minorEastAsia" w:cstheme="minorBidi"/>
-        </w:rPr>
-        <w:commentReference w:id="0"/>
-      </w:r>
-    </w:p>
-    <w:p>
-      <w:pPr>
-        <w:spacing w:line="312" w:lineRule="atLeast"/>
-        <w:rPr>
-          <w:rStyle w:val="red-ui-debug-msg-element"/>
-          <w:color w:val="333333"/>
-        </w:rPr>
-      </w:pPr>
-      <w:r>
-        <w:rPr>
-          <w:rStyle w:val="red-ui-debug-msg-object-key"/>
-          <w:color w:val="792E90"/>
-        </w:rPr>
-        <w:t>Acceso CNC</w:t>
-      </w:r>
-      <w:r>
-        <w:rPr>
-          <w:rStyle w:val="red-ui-debug-msg-tools"/>
-          <w:color w:val="333333"/>
-        </w:rPr>
-        <w:t>:</w:t>
-      </w:r>
-      <w:r>
-        <w:rPr>
-          <w:rStyle w:val="apple-converted-space"/>
-          <w:color w:val="333333"/>
-        </w:rPr>
-        <w:t> </w:t>
-      </w:r>
-      <w:r>
-        <w:rPr>
-          <w:rStyle w:val="red-ui-debug-msg-type-other"/>
-          <w:color w:val="2033D6"/>
-        </w:rPr>
-        <w:t>true</w:t>
-      </w:r>
-    </w:p>
-    <w:p>
-      <w:pPr>
-        <w:spacing w:line="312" w:lineRule="atLeast"/>
-        <w:rPr>
-          <w:rStyle w:val="red-ui-debug-msg-element"/>
-          <w:color w:val="333333"/>
-          <w:lang w:val="it-IT"/>
-        </w:rPr>
-      </w:pPr>
-      <w:r>
-        <w:rPr>
-          <w:rStyle w:val="red-ui-debug-msg-object-key"/>
-          <w:color w:val="792E90"/>
-          <w:lang w:val="it-IT"/>
-        </w:rPr>
-        <w:t>Acceso 3D</w:t>
-      </w:r>
-      <w:r>
-        <w:rPr>
-          <w:rStyle w:val="red-ui-debug-msg-tools"/>
-          <w:color w:val="333333"/>
-          <w:lang w:val="it-IT"/>
-        </w:rPr>
-        <w:t>:</w:t>
-      </w:r>
-      <w:r>
-        <w:rPr>
-          <w:rStyle w:val="apple-converted-space"/>
-          <w:color w:val="333333"/>
-          <w:lang w:val="it-IT"/>
-        </w:rPr>
-        <w:t> </w:t>
-      </w:r>
-      <w:proofErr w:type="spellStart"/>
-      <w:r>
-        <w:rPr>
-          <w:rStyle w:val="red-ui-debug-msg-type-other"/>
-          <w:color w:val="2033D6"/>
-          <w:lang w:val="it-IT"/>
-        </w:rPr>
-        <w:t>true</w:t>
-      </w:r>
-      <w:proofErr w:type="spellEnd"/>
-    </w:p>
-    <w:p>
-      <w:pPr>
-        <w:spacing w:line="312" w:lineRule="atLeast"/>
-        <w:rPr>
-          <w:rStyle w:val="red-ui-debug-msg-element"/>
-          <w:color w:val="333333"/>
-          <w:lang w:val="it-IT"/>
-        </w:rPr>
-      </w:pPr>
-      <w:r>
-        <w:rPr>
-          <w:rStyle w:val="red-ui-debug-msg-object-key"/>
-          <w:color w:val="792E90"/>
-          <w:lang w:val="it-IT"/>
-        </w:rPr>
-        <w:t xml:space="preserve">ID </w:t>
-      </w:r>
-      <w:proofErr w:type="spellStart"/>
-      <w:r>
-        <w:rPr>
-          <w:rStyle w:val="red-ui-debug-msg-object-key"/>
-          <w:color w:val="792E90"/>
-          <w:lang w:val="it-IT"/>
-        </w:rPr>
-        <w:t>Telegram</w:t>
-      </w:r>
-      <w:proofErr w:type="spellEnd"/>
-      <w:r>
-        <w:rPr>
-          <w:rStyle w:val="red-ui-debug-msg-tools"/>
-          <w:color w:val="333333"/>
-          <w:lang w:val="it-IT"/>
-        </w:rPr>
-        <w:t>:</w:t>
-      </w:r>
-      <w:r>
-        <w:rPr>
-          <w:rStyle w:val="apple-converted-space"/>
-          <w:color w:val="333333"/>
-          <w:lang w:val="it-IT"/>
-        </w:rPr>
-        <w:t> </w:t>
-      </w:r>
-      <w:proofErr w:type="spellStart"/>
-      <w:r>
-        <w:rPr>
-          <w:rStyle w:val="red-ui-debug-msg-type-null"/>
+        <w:t>ID NFC</w:t>
+      </w:r>
+      <w:r>
+        <w:rPr>
+          <w:color w:val="333333"/>
+        </w:rPr>
+        <w:t>: </w:t>
+      </w:r>
+      <w:r>
+        <w:rPr>
           <w:i/>
           <w:iCs/>
           <w:color w:val="666666"/>
-          <w:lang w:val="it-IT"/>
         </w:rPr>
         <w:t>null</w:t>
       </w:r>
-      <w:proofErr w:type="spellEnd"/>
     </w:p>
     <w:p>
       <w:pPr>
         <w:spacing w:line="312" w:lineRule="atLeast"/>
         <w:rPr>
-          <w:rStyle w:val="red-ui-debug-msg-element"/>
-          <w:color w:val="333333"/>
-        </w:rPr>
-      </w:pPr>
-      <w:r>
-        <w:rPr>
-          <w:rStyle w:val="red-ui-debug-msg-object-key"/>
+          <w:color w:val="333333"/>
+        </w:rPr>
+      </w:pPr>
+      <w:r>
+        <w:rPr>
           <w:color w:val="792E90"/>
         </w:rPr>
+        <w:t>Suscipcion</w:t>
+      </w:r>
+      <w:r>
+        <w:rPr>
+          <w:color w:val="333333"/>
+        </w:rPr>
+        <w:t>: </w:t>
+      </w:r>
+      <w:r>
+        <w:rPr>
+          <w:color w:val="B72828"/>
+        </w:rPr>
+        <w:t>"Arranque"</w:t>
+      </w:r>
+    </w:p>
+    <w:p>
+      <w:pPr>
+        <w:spacing w:line="312" w:lineRule="atLeast"/>
+        <w:rPr>
+          <w:color w:val="333333"/>
+        </w:rPr>
+      </w:pPr>
+      <w:r>
+        <w:rPr>
+          <w:color w:val="792E90"/>
+        </w:rPr>
         <w:t>date</w:t>
       </w:r>
       <w:r>
         <w:rPr>
-          <w:rStyle w:val="red-ui-debug-msg-tools"/>
-          <w:color w:val="333333"/>
-        </w:rPr>
-        <w:t>:</w:t>
-      </w:r>
-      <w:r>
-        <w:rPr>
-          <w:rStyle w:val="apple-converted-space"/>
-          <w:color w:val="333333"/>
-        </w:rPr>
-        <w:t> </w:t>
-      </w:r>
-      <w:r>
-        <w:rPr>
-          <w:rStyle w:val="red-ui-debug-msg-type-string"/>
+          <w:color w:val="333333"/>
+        </w:rPr>
+        <w:t>: </w:t>
+      </w:r>
+      <w:r>
+        <w:rPr>
           <w:color w:val="B72828"/>
         </w:rPr>
-        <w:t>"2021-12-13T19:08:48.157Z"</w:t>
+        <w:t>"2021-12-28T11:53:34.650Z"</w:t>
       </w:r>
     </w:p>
     <w:p>
@@ -450,23 +312,7 @@
           <w:szCs w:val="32"/>
           <w:u w:val="single"/>
         </w:rPr>
-        <w:t xml:space="preserve">Colección RESERVAS - </w:t>
-      </w:r>
-      <w:r>
-        <w:rPr>
-          <w:sz w:val="32"/>
-          <w:szCs w:val="32"/>
-          <w:u w:val="single"/>
-        </w:rPr>
-        <w:t xml:space="preserve">II8@iot.ac.uma.es </w:t>
-      </w:r>
-      <w:r>
-        <w:rPr>
-          <w:sz w:val="32"/>
-          <w:szCs w:val="32"/>
-          <w:u w:val="single"/>
-        </w:rPr>
-        <w:t>reservas</w:t>
+        <w:t>Colección RESERVAS - II8@iot.ac.uma.es reservas</w:t>
       </w:r>
     </w:p>
     <w:p>
@@ -542,7 +388,6 @@
           <w:color w:val="333333"/>
         </w:rPr>
       </w:pPr>
-      <w:proofErr w:type="spellStart"/>
       <w:r>
         <w:rPr>
           <w:rStyle w:val="red-ui-debug-msg-object-key"/>
@@ -550,7 +395,6 @@
         </w:rPr>
         <w:t>id_telegram</w:t>
       </w:r>
-      <w:proofErr w:type="spellEnd"/>
       <w:r>
         <w:rPr>
           <w:rStyle w:val="red-ui-debug-msg-tools"/>
@@ -655,7 +499,6 @@
           <w:color w:val="333333"/>
         </w:rPr>
       </w:pPr>
-      <w:proofErr w:type="spellStart"/>
       <w:r>
         <w:rPr>
           <w:rStyle w:val="red-ui-debug-msg-object-key"/>
@@ -663,7 +506,6 @@
         </w:rPr>
         <w:t>hora_inicio</w:t>
       </w:r>
-      <w:proofErr w:type="spellEnd"/>
       <w:r>
         <w:rPr>
           <w:rStyle w:val="red-ui-debug-msg-tools"/>
@@ -694,7 +536,6 @@
           <w:color w:val="333333"/>
         </w:rPr>
       </w:pPr>
-      <w:proofErr w:type="spellStart"/>
       <w:r>
         <w:rPr>
           <w:rStyle w:val="red-ui-debug-msg-object-key"/>
@@ -702,7 +543,6 @@
         </w:rPr>
         <w:t>hora_fin</w:t>
       </w:r>
-      <w:proofErr w:type="spellEnd"/>
       <w:r>
         <w:rPr>
           <w:rStyle w:val="red-ui-debug-msg-tools"/>
@@ -733,7 +573,6 @@
           <w:color w:val="333333"/>
         </w:rPr>
       </w:pPr>
-      <w:proofErr w:type="spellStart"/>
       <w:r>
         <w:rPr>
           <w:rStyle w:val="red-ui-debug-msg-object-key"/>
@@ -741,7 +580,6 @@
         </w:rPr>
         <w:t>id_reserva</w:t>
       </w:r>
-      <w:proofErr w:type="spellEnd"/>
       <w:r>
         <w:rPr>
           <w:rStyle w:val="red-ui-debug-msg-tools"/>
@@ -772,7 +610,6 @@
           <w:color w:val="333333"/>
         </w:rPr>
       </w:pPr>
-      <w:proofErr w:type="spellStart"/>
       <w:r>
         <w:rPr>
           <w:rStyle w:val="red-ui-debug-msg-object-key"/>
@@ -780,7 +617,6 @@
         </w:rPr>
         <w:t>fecha_creacion</w:t>
       </w:r>
-      <w:proofErr w:type="spellEnd"/>
       <w:r>
         <w:rPr>
           <w:rStyle w:val="red-ui-debug-msg-tools"/>
@@ -862,23 +698,7 @@
           <w:sz w:val="28"/>
           <w:szCs w:val="28"/>
         </w:rPr>
-        <w:t xml:space="preserve">No definido </w:t>
-      </w:r>
-      <w:proofErr w:type="gramStart"/>
-      <w:r>
-        <w:rPr>
-          <w:sz w:val="28"/>
-          <w:szCs w:val="28"/>
-        </w:rPr>
-        <w:t>todavía :</w:t>
-      </w:r>
-      <w:proofErr w:type="gramEnd"/>
-      <w:r>
-        <w:rPr>
-          <w:sz w:val="28"/>
-          <w:szCs w:val="28"/>
-        </w:rPr>
-        <w:t>’c</w:t>
+        <w:t>No definido todavía :’c</w:t>
       </w:r>
     </w:p>
     <w:sectPr>
@@ -889,45 +709,6 @@
     </w:sectPr>
   </w:body>
 </w:document>
-</file>
-
-<file path=word/comments.xml><?xml version="1.0" encoding="utf-8"?>
-<w:comments xmlns:wpc="http://schemas.microsoft.com/office/word/2010/wordprocessingCanvas" xmlns:cx="http://schemas.microsoft.com/office/drawing/2014/chartex" xmlns:cx1="http://schemas.microsoft.com/office/drawing/2015/9/8/chartex" xmlns:cx2="http://schemas.microsoft.com/office/drawing/2015/10/21/chartex" xmlns:cx3="http://schemas.microsoft.com/office/drawing/2016/5/9/chartex" xmlns:cx4="http://schemas.microsoft.com/office/drawing/2016/5/10/chartex" xmlns:cx5="http://schemas.microsoft.com/office/drawing/2016/5/11/chartex" xmlns:cx6="http://schemas.microsoft.com/office/drawing/2016/5/12/chartex" xmlns:cx7="http://schemas.microsoft.com/office/drawing/2016/5/13/chartex" xmlns:cx8="http://schemas.microsoft.com/office/drawing/2016/5/14/chartex" xmlns:mc="http://schemas.openxmlformats.org/markup-compatibility/2006" xmlns:aink="http://schemas.microsoft.com/office/drawing/2016/ink" xmlns:am3d="http://schemas.microsoft.com/office/drawing/2017/model3d" xmlns:o="urn:schemas-microsoft-com:office:office" xmlns:r="http://schemas.openxmlformats.org/officeDocument/2006/relationships" xmlns:m="http://schemas.openxmlformats.org/officeDocument/2006/math" xmlns:v="urn:schemas-microsoft-com:vml" xmlns:wp14="http://schemas.microsoft.com/office/word/2010/wordprocessingDrawing" xmlns:wp="http://schemas.openxmlformats.org/drawingml/2006/wordprocessingDrawing" xmlns:w10="urn:schemas-microsoft-com:office:word" xmlns:w="http://schemas.openxmlformats.org/wordprocessingml/2006/main" xmlns:w14="http://schemas.microsoft.com/office/word/2010/wordml" xmlns:w15="http://schemas.microsoft.com/office/word/2012/wordml" xmlns:w16cex="http://schemas.microsoft.com/office/word/2018/wordml/cex" xmlns:w16cid="http://schemas.microsoft.com/office/word/2016/wordml/cid" xmlns:w16="http://schemas.microsoft.com/office/word/2018/wordml" xmlns:w16sdtdh="http://schemas.microsoft.com/office/word/2020/wordml/sdtdatahash" xmlns:w16se="http://schemas.microsoft.com/office/word/2015/wordml/symex" xmlns:wpg="http://schemas.microsoft.com/office/word/2010/wordprocessingGroup" xmlns:wpi="http://schemas.microsoft.com/office/word/2010/wordprocessingInk" xmlns:wne="http://schemas.microsoft.com/office/word/2006/wordml" xmlns:wps="http://schemas.microsoft.com/office/word/2010/wordprocessingShape" mc:Ignorable="w14 w15 w16se w16cid w16 w16cex w16sdtdh wp14">
-  <w:comment w:id="0" w:author="Maria Hervas Gutierrez" w:date="2021-12-28T12:47:00Z" w:initials="MHG">
-    <w:p>
-      <w:pPr>
-        <w:pStyle w:val="Textocomentario"/>
-      </w:pPr>
-      <w:r>
-        <w:rPr>
-          <w:rStyle w:val="Refdecomentario"/>
-        </w:rPr>
-        <w:annotationRef/>
-      </w:r>
-      <w:r>
-        <w:t>Si caduca al día siguiente es un usuario invitado</w:t>
-      </w:r>
-    </w:p>
-  </w:comment>
-</w:comments>
-</file>
-
-<file path=word/commentsExtended.xml><?xml version="1.0" encoding="utf-8"?>
-<w15:commentsEx xmlns:wpc="http://schemas.microsoft.com/office/word/2010/wordprocessingCanvas" xmlns:cx="http://schemas.microsoft.com/office/drawing/2014/chartex" xmlns:cx1="http://schemas.microsoft.com/office/drawing/2015/9/8/chartex" xmlns:cx2="http://schemas.microsoft.com/office/drawing/2015/10/21/chartex" xmlns:cx3="http://schemas.microsoft.com/office/drawing/2016/5/9/chartex" xmlns:cx4="http://schemas.microsoft.com/office/drawing/2016/5/10/chartex" xmlns:cx5="http://schemas.microsoft.com/office/drawing/2016/5/11/chartex" xmlns:cx6="http://schemas.microsoft.com/office/drawing/2016/5/12/chartex" xmlns:cx7="http://schemas.microsoft.com/office/drawing/2016/5/13/chartex" xmlns:cx8="http://schemas.microsoft.com/office/drawing/2016/5/14/chartex" xmlns:mc="http://schemas.openxmlformats.org/markup-compatibility/2006" xmlns:aink="http://schemas.microsoft.com/office/drawing/2016/ink" xmlns:am3d="http://schemas.microsoft.com/office/drawing/2017/model3d" xmlns:o="urn:schemas-microsoft-com:office:office" xmlns:r="http://schemas.openxmlformats.org/officeDocument/2006/relationships" xmlns:m="http://schemas.openxmlformats.org/officeDocument/2006/math" xmlns:v="urn:schemas-microsoft-com:vml" xmlns:wp14="http://schemas.microsoft.com/office/word/2010/wordprocessingDrawing" xmlns:wp="http://schemas.openxmlformats.org/drawingml/2006/wordprocessingDrawing" xmlns:w10="urn:schemas-microsoft-com:office:word" xmlns:w="http://schemas.openxmlformats.org/wordprocessingml/2006/main" xmlns:w14="http://schemas.microsoft.com/office/word/2010/wordml" xmlns:w15="http://schemas.microsoft.com/office/word/2012/wordml" xmlns:w16cex="http://schemas.microsoft.com/office/word/2018/wordml/cex" xmlns:w16cid="http://schemas.microsoft.com/office/word/2016/wordml/cid" xmlns:w16="http://schemas.microsoft.com/office/word/2018/wordml" xmlns:w16sdtdh="http://schemas.microsoft.com/office/word/2020/wordml/sdtdatahash" xmlns:w16se="http://schemas.microsoft.com/office/word/2015/wordml/symex" xmlns:wpg="http://schemas.microsoft.com/office/word/2010/wordprocessingGroup" xmlns:wpi="http://schemas.microsoft.com/office/word/2010/wordprocessingInk" xmlns:wne="http://schemas.microsoft.com/office/word/2006/wordml" xmlns:wps="http://schemas.microsoft.com/office/word/2010/wordprocessingShape" mc:Ignorable="w14 w15 w16se w16cid w16 w16cex w16sdtdh wp14">
-  <w15:commentEx w15:paraId="333D8537" w15:done="0"/>
-</w15:commentsEx>
-</file>
-
-<file path=word/commentsExtensible.xml><?xml version="1.0" encoding="utf-8"?>
-<w16cex:commentsExtensible xmlns:wpc="http://schemas.microsoft.com/office/word/2010/wordprocessingCanvas" xmlns:cx="http://schemas.microsoft.com/office/drawing/2014/chartex" xmlns:cx1="http://schemas.microsoft.com/office/drawing/2015/9/8/chartex" xmlns:cx2="http://schemas.microsoft.com/office/drawing/2015/10/21/chartex" xmlns:cx3="http://schemas.microsoft.com/office/drawing/2016/5/9/chartex" xmlns:cx4="http://schemas.microsoft.com/office/drawing/2016/5/10/chartex" xmlns:cx5="http://schemas.microsoft.com/office/drawing/2016/5/11/chartex" xmlns:cx6="http://schemas.microsoft.com/office/drawing/2016/5/12/chartex" xmlns:cx7="http://schemas.microsoft.com/office/drawing/2016/5/13/chartex" xmlns:cx8="http://schemas.microsoft.com/office/drawing/2016/5/14/chartex" xmlns:mc="http://schemas.openxmlformats.org/markup-compatibility/2006" xmlns:aink="http://schemas.microsoft.com/office/drawing/2016/ink" xmlns:am3d="http://schemas.microsoft.com/office/drawing/2017/model3d" xmlns:o="urn:schemas-microsoft-com:office:office" xmlns:r="http://schemas.openxmlformats.org/officeDocument/2006/relationships" xmlns:m="http://schemas.openxmlformats.org/officeDocument/2006/math" xmlns:v="urn:schemas-microsoft-com:vml" xmlns:wp14="http://schemas.microsoft.com/office/word/2010/wordprocessingDrawing" xmlns:wp="http://schemas.openxmlformats.org/drawingml/2006/wordprocessingDrawing" xmlns:w10="urn:schemas-microsoft-com:office:word" xmlns:w="http://schemas.openxmlformats.org/wordprocessingml/2006/main" xmlns:w14="http://schemas.microsoft.com/office/word/2010/wordml" xmlns:w15="http://schemas.microsoft.com/office/word/2012/wordml" xmlns:w16cex="http://schemas.microsoft.com/office/word/2018/wordml/cex" xmlns:w16cid="http://schemas.microsoft.com/office/word/2016/wordml/cid" xmlns:w16="http://schemas.microsoft.com/office/word/2018/wordml" xmlns:w16sdtdh="http://schemas.microsoft.com/office/word/2020/wordml/sdtdatahash" xmlns:w16se="http://schemas.microsoft.com/office/word/2015/wordml/symex" xmlns:wpg="http://schemas.microsoft.com/office/word/2010/wordprocessingGroup" xmlns:wpi="http://schemas.microsoft.com/office/word/2010/wordprocessingInk" xmlns:wne="http://schemas.microsoft.com/office/word/2006/wordml" xmlns:wps="http://schemas.microsoft.com/office/word/2010/wordprocessingShape" mc:Ignorable="w14 w15 w16se w16cid w16 w16cex w16sdtdh wp14">
-  <w16cex:commentExtensible w16cex:durableId="257585FD" w16cex:dateUtc="2021-12-28T11:47:00Z"/>
-</w16cex:commentsExtensible>
-</file>
-
-<file path=word/commentsIds.xml><?xml version="1.0" encoding="utf-8"?>
-<w16cid:commentsIds xmlns:wpc="http://schemas.microsoft.com/office/word/2010/wordprocessingCanvas" xmlns:cx="http://schemas.microsoft.com/office/drawing/2014/chartex" xmlns:cx1="http://schemas.microsoft.com/office/drawing/2015/9/8/chartex" xmlns:cx2="http://schemas.microsoft.com/office/drawing/2015/10/21/chartex" xmlns:cx3="http://schemas.microsoft.com/office/drawing/2016/5/9/chartex" xmlns:cx4="http://schemas.microsoft.com/office/drawing/2016/5/10/chartex" xmlns:cx5="http://schemas.microsoft.com/office/drawing/2016/5/11/chartex" xmlns:cx6="http://schemas.microsoft.com/office/drawing/2016/5/12/chartex" xmlns:cx7="http://schemas.microsoft.com/office/drawing/2016/5/13/chartex" xmlns:cx8="http://schemas.microsoft.com/office/drawing/2016/5/14/chartex" xmlns:mc="http://schemas.openxmlformats.org/markup-compatibility/2006" xmlns:aink="http://schemas.microsoft.com/office/drawing/2016/ink" xmlns:am3d="http://schemas.microsoft.com/office/drawing/2017/model3d" xmlns:o="urn:schemas-microsoft-com:office:office" xmlns:r="http://schemas.openxmlformats.org/officeDocument/2006/relationships" xmlns:m="http://schemas.openxmlformats.org/officeDocument/2006/math" xmlns:v="urn:schemas-microsoft-com:vml" xmlns:wp14="http://schemas.microsoft.com/office/word/2010/wordprocessingDrawing" xmlns:wp="http://schemas.openxmlformats.org/drawingml/2006/wordprocessingDrawing" xmlns:w10="urn:schemas-microsoft-com:office:word" xmlns:w="http://schemas.openxmlformats.org/wordprocessingml/2006/main" xmlns:w14="http://schemas.microsoft.com/office/word/2010/wordml" xmlns:w15="http://schemas.microsoft.com/office/word/2012/wordml" xmlns:w16cex="http://schemas.microsoft.com/office/word/2018/wordml/cex" xmlns:w16cid="http://schemas.microsoft.com/office/word/2016/wordml/cid" xmlns:w16="http://schemas.microsoft.com/office/word/2018/wordml" xmlns:w16sdtdh="http://schemas.microsoft.com/office/word/2020/wordml/sdtdatahash" xmlns:w16se="http://schemas.microsoft.com/office/word/2015/wordml/symex" xmlns:wpg="http://schemas.microsoft.com/office/word/2010/wordprocessingGroup" xmlns:wpi="http://schemas.microsoft.com/office/word/2010/wordprocessingInk" xmlns:wne="http://schemas.microsoft.com/office/word/2006/wordml" xmlns:wps="http://schemas.microsoft.com/office/word/2010/wordprocessingShape" mc:Ignorable="w14 w15 w16se w16cid w16 w16cex w16sdtdh wp14">
-  <w16cid:commentId w16cid:paraId="333D8537" w16cid:durableId="257585FD"/>
-</w16cid:commentsIds>
 </file>
 
 <file path=word/numbering.xml><?xml version="1.0" encoding="utf-8"?>
@@ -1048,14 +829,6 @@
     <w:abstractNumId w:val="0"/>
   </w:num>
 </w:numbering>
-</file>
-
-<file path=word/people.xml><?xml version="1.0" encoding="utf-8"?>
-<w15:people xmlns:wpc="http://schemas.microsoft.com/office/word/2010/wordprocessingCanvas" xmlns:cx="http://schemas.microsoft.com/office/drawing/2014/chartex" xmlns:cx1="http://schemas.microsoft.com/office/drawing/2015/9/8/chartex" xmlns:cx2="http://schemas.microsoft.com/office/drawing/2015/10/21/chartex" xmlns:cx3="http://schemas.microsoft.com/office/drawing/2016/5/9/chartex" xmlns:cx4="http://schemas.microsoft.com/office/drawing/2016/5/10/chartex" xmlns:cx5="http://schemas.microsoft.com/office/drawing/2016/5/11/chartex" xmlns:cx6="http://schemas.microsoft.com/office/drawing/2016/5/12/chartex" xmlns:cx7="http://schemas.microsoft.com/office/drawing/2016/5/13/chartex" xmlns:cx8="http://schemas.microsoft.com/office/drawing/2016/5/14/chartex" xmlns:mc="http://schemas.openxmlformats.org/markup-compatibility/2006" xmlns:aink="http://schemas.microsoft.com/office/drawing/2016/ink" xmlns:am3d="http://schemas.microsoft.com/office/drawing/2017/model3d" xmlns:o="urn:schemas-microsoft-com:office:office" xmlns:r="http://schemas.openxmlformats.org/officeDocument/2006/relationships" xmlns:m="http://schemas.openxmlformats.org/officeDocument/2006/math" xmlns:v="urn:schemas-microsoft-com:vml" xmlns:wp14="http://schemas.microsoft.com/office/word/2010/wordprocessingDrawing" xmlns:wp="http://schemas.openxmlformats.org/drawingml/2006/wordprocessingDrawing" xmlns:w10="urn:schemas-microsoft-com:office:word" xmlns:w="http://schemas.openxmlformats.org/wordprocessingml/2006/main" xmlns:w14="http://schemas.microsoft.com/office/word/2010/wordml" xmlns:w15="http://schemas.microsoft.com/office/word/2012/wordml" xmlns:w16cex="http://schemas.microsoft.com/office/word/2018/wordml/cex" xmlns:w16cid="http://schemas.microsoft.com/office/word/2016/wordml/cid" xmlns:w16="http://schemas.microsoft.com/office/word/2018/wordml" xmlns:w16sdtdh="http://schemas.microsoft.com/office/word/2020/wordml/sdtdatahash" xmlns:w16se="http://schemas.microsoft.com/office/word/2015/wordml/symex" xmlns:wpg="http://schemas.microsoft.com/office/word/2010/wordprocessingGroup" xmlns:wpi="http://schemas.microsoft.com/office/word/2010/wordprocessingInk" xmlns:wne="http://schemas.microsoft.com/office/word/2006/wordml" xmlns:wps="http://schemas.microsoft.com/office/word/2010/wordprocessingShape" mc:Ignorable="w14 w15 w16se w16cid w16 w16cex w16sdtdh wp14">
-  <w15:person w15:author="Maria Hervas Gutierrez">
-    <w15:presenceInfo w15:providerId="AD" w15:userId="S::mariahervas@uma.es::e2e01ff5-ceaf-4bc4-9032-44ad94a9ad66"/>
-  </w15:person>
-</w15:people>
 </file>
 
 <file path=word/styles.xml><?xml version="1.0" encoding="utf-8"?>

</xml_diff>

<commit_message>
cambios node red y word de la base de datos
</commit_message>
<xml_diff>
--- a/Proyecto Slapakab/BaseDatos/Estructura MongoDB.docx
+++ b/Proyecto Slapakab/BaseDatos/Estructura MongoDB.docx
@@ -89,7 +89,7 @@
         <w:rPr>
           <w:color w:val="792E90"/>
         </w:rPr>
-        <w:t>Nombre</w:t>
+        <w:t>nombre</w:t>
       </w:r>
       <w:r>
         <w:rPr>
@@ -101,7 +101,7 @@
         <w:rPr>
           <w:color w:val="B72828"/>
         </w:rPr>
-        <w:t>"maria"</w:t>
+        <w:t>"aguacate"</w:t>
       </w:r>
     </w:p>
     <w:p>
@@ -111,12 +111,14 @@
           <w:color w:val="333333"/>
         </w:rPr>
       </w:pPr>
+      <w:proofErr w:type="spellStart"/>
       <w:r>
         <w:rPr>
           <w:color w:val="792E90"/>
         </w:rPr>
-        <w:t>Fecha Vencimiento</w:t>
-      </w:r>
+        <w:t>fecha_vencimiento</w:t>
+      </w:r>
+      <w:proofErr w:type="spellEnd"/>
       <w:r>
         <w:rPr>
           <w:color w:val="333333"/>
@@ -127,7 +129,7 @@
         <w:rPr>
           <w:color w:val="B72828"/>
         </w:rPr>
-        <w:t>"2021-12-29T23:00:00.000Z"</w:t>
+        <w:t>"2022-01-30T23:00:00.000Z"</w:t>
       </w:r>
     </w:p>
     <w:p>
@@ -135,51 +137,109 @@
         <w:spacing w:line="312" w:lineRule="atLeast"/>
         <w:rPr>
           <w:color w:val="333333"/>
-        </w:rPr>
-      </w:pPr>
+          <w:lang w:val="it-IT"/>
+        </w:rPr>
+      </w:pPr>
+      <w:proofErr w:type="spellStart"/>
       <w:r>
         <w:rPr>
           <w:color w:val="792E90"/>
-        </w:rPr>
-        <w:t>Acceso CNC</w:t>
-      </w:r>
-      <w:r>
-        <w:rPr>
-          <w:color w:val="333333"/>
+          <w:lang w:val="it-IT"/>
+        </w:rPr>
+        <w:t>acceso_CNC</w:t>
+      </w:r>
+      <w:proofErr w:type="spellEnd"/>
+      <w:r>
+        <w:rPr>
+          <w:color w:val="333333"/>
+          <w:lang w:val="it-IT"/>
         </w:rPr>
         <w:t>: </w:t>
       </w:r>
       <w:r>
         <w:rPr>
           <w:color w:val="2033D6"/>
+          <w:lang w:val="it-IT"/>
+        </w:rPr>
+        <w:t>false</w:t>
+      </w:r>
+    </w:p>
+    <w:p>
+      <w:pPr>
+        <w:spacing w:line="312" w:lineRule="atLeast"/>
+        <w:rPr>
+          <w:color w:val="333333"/>
+          <w:lang w:val="it-IT"/>
+        </w:rPr>
+      </w:pPr>
+      <w:r>
+        <w:rPr>
+          <w:color w:val="792E90"/>
+          <w:lang w:val="it-IT"/>
+        </w:rPr>
+        <w:t>acceso_3D</w:t>
+      </w:r>
+      <w:r>
+        <w:rPr>
+          <w:color w:val="333333"/>
+          <w:lang w:val="it-IT"/>
+        </w:rPr>
+        <w:t>: </w:t>
+      </w:r>
+      <w:proofErr w:type="spellStart"/>
+      <w:r>
+        <w:rPr>
+          <w:color w:val="2033D6"/>
+          <w:lang w:val="it-IT"/>
         </w:rPr>
         <w:t>true</w:t>
       </w:r>
+      <w:proofErr w:type="spellEnd"/>
     </w:p>
     <w:p>
       <w:pPr>
         <w:spacing w:line="312" w:lineRule="atLeast"/>
         <w:rPr>
           <w:color w:val="333333"/>
+          <w:lang w:val="it-IT"/>
         </w:rPr>
       </w:pPr>
       <w:r>
         <w:rPr>
           <w:color w:val="792E90"/>
-        </w:rPr>
-        <w:t>Acceso 3D</w:t>
-      </w:r>
-      <w:r>
-        <w:rPr>
-          <w:color w:val="333333"/>
+          <w:lang w:val="it-IT"/>
+        </w:rPr>
+        <w:t>password</w:t>
+      </w:r>
+      <w:r>
+        <w:rPr>
+          <w:color w:val="333333"/>
+          <w:lang w:val="it-IT"/>
         </w:rPr>
         <w:t>: </w:t>
       </w:r>
       <w:r>
         <w:rPr>
-          <w:color w:val="2033D6"/>
-        </w:rPr>
-        <w:t>false</w:t>
+          <w:color w:val="B72828"/>
+          <w:lang w:val="it-IT"/>
+        </w:rPr>
+        <w:t>"</w:t>
+      </w:r>
+      <w:proofErr w:type="spellStart"/>
+      <w:r>
+        <w:rPr>
+          <w:color w:val="B72828"/>
+          <w:lang w:val="it-IT"/>
+        </w:rPr>
+        <w:t>pato</w:t>
+      </w:r>
+      <w:proofErr w:type="spellEnd"/>
+      <w:r>
+        <w:rPr>
+          <w:color w:val="B72828"/>
+          <w:lang w:val="it-IT"/>
+        </w:rPr>
+        <w:t>"</w:t>
       </w:r>
     </w:p>
     <w:p>
@@ -189,44 +249,21 @@
           <w:color w:val="333333"/>
         </w:rPr>
       </w:pPr>
+      <w:proofErr w:type="spellStart"/>
       <w:r>
         <w:rPr>
           <w:color w:val="792E90"/>
         </w:rPr>
-        <w:t>Password</w:t>
-      </w:r>
+        <w:t>id_NFC</w:t>
+      </w:r>
+      <w:proofErr w:type="spellEnd"/>
       <w:r>
         <w:rPr>
           <w:color w:val="333333"/>
         </w:rPr>
         <w:t>: </w:t>
       </w:r>
-      <w:r>
-        <w:rPr>
-          <w:color w:val="B72828"/>
-        </w:rPr>
-        <w:t>"pato"</w:t>
-      </w:r>
-    </w:p>
-    <w:p>
-      <w:pPr>
-        <w:spacing w:line="312" w:lineRule="atLeast"/>
-        <w:rPr>
-          <w:color w:val="333333"/>
-        </w:rPr>
-      </w:pPr>
-      <w:r>
-        <w:rPr>
-          <w:color w:val="792E90"/>
-        </w:rPr>
-        <w:t>ID NFC</w:t>
-      </w:r>
-      <w:r>
-        <w:rPr>
-          <w:color w:val="333333"/>
-        </w:rPr>
-        <w:t>: </w:t>
-      </w:r>
+      <w:proofErr w:type="spellStart"/>
       <w:r>
         <w:rPr>
           <w:i/>
@@ -235,6 +272,7 @@
         </w:rPr>
         <w:t>null</w:t>
       </w:r>
+      <w:proofErr w:type="spellEnd"/>
     </w:p>
     <w:p>
       <w:pPr>
@@ -243,12 +281,14 @@
           <w:color w:val="333333"/>
         </w:rPr>
       </w:pPr>
+      <w:proofErr w:type="spellStart"/>
       <w:r>
         <w:rPr>
           <w:color w:val="792E90"/>
         </w:rPr>
-        <w:t>Suscipcion</w:t>
-      </w:r>
+        <w:t>suscripcion</w:t>
+      </w:r>
+      <w:proofErr w:type="spellEnd"/>
       <w:r>
         <w:rPr>
           <w:color w:val="333333"/>
@@ -259,7 +299,21 @@
         <w:rPr>
           <w:color w:val="B72828"/>
         </w:rPr>
-        <w:t>"Arranque"</w:t>
+        <w:t>"</w:t>
+      </w:r>
+      <w:proofErr w:type="spellStart"/>
+      <w:r>
+        <w:rPr>
+          <w:color w:val="B72828"/>
+        </w:rPr>
+        <w:t>Maker</w:t>
+      </w:r>
+      <w:proofErr w:type="spellEnd"/>
+      <w:r>
+        <w:rPr>
+          <w:color w:val="B72828"/>
+        </w:rPr>
+        <w:t>"</w:t>
       </w:r>
     </w:p>
     <w:p>
@@ -269,12 +323,20 @@
           <w:color w:val="333333"/>
         </w:rPr>
       </w:pPr>
+      <w:proofErr w:type="spellStart"/>
       <w:r>
         <w:rPr>
           <w:color w:val="792E90"/>
         </w:rPr>
-        <w:t>date</w:t>
-      </w:r>
+        <w:t>fecha</w:t>
+      </w:r>
+      <w:r>
+        <w:rPr>
+          <w:color w:val="792E90"/>
+        </w:rPr>
+        <w:t>_inclusion</w:t>
+      </w:r>
+      <w:proofErr w:type="spellEnd"/>
       <w:r>
         <w:rPr>
           <w:color w:val="333333"/>
@@ -285,7 +347,7 @@
         <w:rPr>
           <w:color w:val="B72828"/>
         </w:rPr>
-        <w:t>"2021-12-28T11:53:34.650Z"</w:t>
+        <w:t>"2021-12-30T13:33:36.524Z"</w:t>
       </w:r>
     </w:p>
     <w:p>
@@ -388,6 +450,7 @@
           <w:color w:val="333333"/>
         </w:rPr>
       </w:pPr>
+      <w:proofErr w:type="spellStart"/>
       <w:r>
         <w:rPr>
           <w:rStyle w:val="red-ui-debug-msg-object-key"/>
@@ -395,6 +458,7 @@
         </w:rPr>
         <w:t>id_telegram</w:t>
       </w:r>
+      <w:proofErr w:type="spellEnd"/>
       <w:r>
         <w:rPr>
           <w:rStyle w:val="red-ui-debug-msg-tools"/>
@@ -499,6 +563,7 @@
           <w:color w:val="333333"/>
         </w:rPr>
       </w:pPr>
+      <w:proofErr w:type="spellStart"/>
       <w:r>
         <w:rPr>
           <w:rStyle w:val="red-ui-debug-msg-object-key"/>
@@ -506,6 +571,7 @@
         </w:rPr>
         <w:t>hora_inicio</w:t>
       </w:r>
+      <w:proofErr w:type="spellEnd"/>
       <w:r>
         <w:rPr>
           <w:rStyle w:val="red-ui-debug-msg-tools"/>
@@ -536,6 +602,7 @@
           <w:color w:val="333333"/>
         </w:rPr>
       </w:pPr>
+      <w:proofErr w:type="spellStart"/>
       <w:r>
         <w:rPr>
           <w:rStyle w:val="red-ui-debug-msg-object-key"/>
@@ -543,6 +610,7 @@
         </w:rPr>
         <w:t>hora_fin</w:t>
       </w:r>
+      <w:proofErr w:type="spellEnd"/>
       <w:r>
         <w:rPr>
           <w:rStyle w:val="red-ui-debug-msg-tools"/>
@@ -573,6 +641,7 @@
           <w:color w:val="333333"/>
         </w:rPr>
       </w:pPr>
+      <w:proofErr w:type="spellStart"/>
       <w:r>
         <w:rPr>
           <w:rStyle w:val="red-ui-debug-msg-object-key"/>
@@ -580,6 +649,7 @@
         </w:rPr>
         <w:t>id_reserva</w:t>
       </w:r>
+      <w:proofErr w:type="spellEnd"/>
       <w:r>
         <w:rPr>
           <w:rStyle w:val="red-ui-debug-msg-tools"/>
@@ -610,6 +680,7 @@
           <w:color w:val="333333"/>
         </w:rPr>
       </w:pPr>
+      <w:proofErr w:type="spellStart"/>
       <w:r>
         <w:rPr>
           <w:rStyle w:val="red-ui-debug-msg-object-key"/>
@@ -617,6 +688,7 @@
         </w:rPr>
         <w:t>fecha_creacion</w:t>
       </w:r>
+      <w:proofErr w:type="spellEnd"/>
       <w:r>
         <w:rPr>
           <w:rStyle w:val="red-ui-debug-msg-tools"/>
@@ -698,7 +770,23 @@
           <w:sz w:val="28"/>
           <w:szCs w:val="28"/>
         </w:rPr>
-        <w:t>No definido todavía :’c</w:t>
+        <w:t xml:space="preserve">No definido </w:t>
+      </w:r>
+      <w:proofErr w:type="gramStart"/>
+      <w:r>
+        <w:rPr>
+          <w:sz w:val="28"/>
+          <w:szCs w:val="28"/>
+        </w:rPr>
+        <w:t>todavía :</w:t>
+      </w:r>
+      <w:proofErr w:type="gramEnd"/>
+      <w:r>
+        <w:rPr>
+          <w:sz w:val="28"/>
+          <w:szCs w:val="28"/>
+        </w:rPr>
+        <w:t>’c</w:t>
       </w:r>
     </w:p>
     <w:sectPr>

</xml_diff>

<commit_message>
cambios en future work y documento de estructura de la DB
</commit_message>
<xml_diff>
--- a/Proyecto Slapakab/BaseDatos/Estructura MongoDB.docx
+++ b/Proyecto Slapakab/BaseDatos/Estructura MongoDB.docx
@@ -320,7 +320,7 @@
       <w:pPr>
         <w:spacing w:line="312" w:lineRule="atLeast"/>
         <w:rPr>
-          <w:color w:val="333333"/>
+          <w:color w:val="B72828"/>
         </w:rPr>
       </w:pPr>
       <w:proofErr w:type="spellStart"/>
@@ -349,6 +349,42 @@
         </w:rPr>
         <w:t>"2021-12-30T13:33:36.524Z"</w:t>
       </w:r>
+    </w:p>
+    <w:p>
+      <w:pPr>
+        <w:spacing w:line="312" w:lineRule="atLeast"/>
+        <w:rPr>
+          <w:color w:val="333333"/>
+        </w:rPr>
+      </w:pPr>
+      <w:proofErr w:type="spellStart"/>
+      <w:r>
+        <w:rPr>
+          <w:color w:val="792E90"/>
+        </w:rPr>
+        <w:t>id_telegram</w:t>
+      </w:r>
+      <w:proofErr w:type="spellEnd"/>
+      <w:r>
+        <w:rPr>
+          <w:color w:val="333333"/>
+        </w:rPr>
+        <w:t>: </w:t>
+      </w:r>
+      <w:r>
+        <w:rPr>
+          <w:color w:val="B72828"/>
+        </w:rPr>
+        <w:t>465474756</w:t>
+      </w:r>
+    </w:p>
+    <w:p>
+      <w:pPr>
+        <w:spacing w:line="312" w:lineRule="atLeast"/>
+        <w:rPr>
+          <w:color w:val="333333"/>
+        </w:rPr>
+      </w:pPr>
     </w:p>
     <w:p>
       <w:pPr>
@@ -522,8 +558,8 @@
       <w:pPr>
         <w:spacing w:line="312" w:lineRule="atLeast"/>
         <w:rPr>
-          <w:rStyle w:val="red-ui-debug-msg-element"/>
-          <w:color w:val="333333"/>
+          <w:rStyle w:val="red-ui-debug-msg-type-string"/>
+          <w:color w:val="B72828"/>
         </w:rPr>
       </w:pPr>
       <w:r>
@@ -560,15 +596,66 @@
         <w:spacing w:line="312" w:lineRule="atLeast"/>
         <w:rPr>
           <w:rStyle w:val="red-ui-debug-msg-element"/>
-          <w:color w:val="333333"/>
-        </w:rPr>
-      </w:pPr>
-      <w:proofErr w:type="spellStart"/>
+          <w:color w:val="B72828"/>
+        </w:rPr>
+      </w:pPr>
       <w:r>
         <w:rPr>
           <w:rStyle w:val="red-ui-debug-msg-object-key"/>
           <w:color w:val="792E90"/>
         </w:rPr>
+        <w:t>fecha</w:t>
+      </w:r>
+      <w:r>
+        <w:rPr>
+          <w:rStyle w:val="red-ui-debug-msg-tools"/>
+          <w:color w:val="333333"/>
+        </w:rPr>
+        <w:t>:</w:t>
+      </w:r>
+      <w:r>
+        <w:rPr>
+          <w:rStyle w:val="apple-converted-space"/>
+          <w:color w:val="333333"/>
+        </w:rPr>
+        <w:t> </w:t>
+      </w:r>
+      <w:r>
+        <w:rPr>
+          <w:rStyle w:val="red-ui-debug-msg-type-string"/>
+          <w:color w:val="B72828"/>
+        </w:rPr>
+        <w:t>"</w:t>
+      </w:r>
+      <w:r>
+        <w:rPr>
+          <w:rStyle w:val="red-ui-debug-msg-type-string"/>
+          <w:color w:val="B72828"/>
+        </w:rPr>
+        <w:t>17/01/2022</w:t>
+      </w:r>
+      <w:r>
+        <w:rPr>
+          <w:rStyle w:val="red-ui-debug-msg-type-string"/>
+          <w:color w:val="B72828"/>
+        </w:rPr>
+        <w:t>"</w:t>
+      </w:r>
+    </w:p>
+    <w:p>
+      <w:pPr>
+        <w:spacing w:line="312" w:lineRule="atLeast"/>
+        <w:rPr>
+          <w:rStyle w:val="red-ui-debug-msg-element"/>
+          <w:color w:val="333333"/>
+        </w:rPr>
+      </w:pPr>
+      <w:proofErr w:type="spellStart"/>
+      <w:r>
+        <w:rPr>
+          <w:rStyle w:val="red-ui-debug-msg-object-key"/>
+          <w:color w:val="792E90"/>
+        </w:rPr>
         <w:t>hora_inicio</w:t>
       </w:r>
       <w:proofErr w:type="spellEnd"/>
@@ -638,6 +725,7 @@
         <w:spacing w:line="312" w:lineRule="atLeast"/>
         <w:rPr>
           <w:rStyle w:val="red-ui-debug-msg-element"/>
+          <w:strike/>
           <w:color w:val="333333"/>
         </w:rPr>
       </w:pPr>
@@ -645,6 +733,7 @@
       <w:r>
         <w:rPr>
           <w:rStyle w:val="red-ui-debug-msg-object-key"/>
+          <w:strike/>
           <w:color w:val="792E90"/>
         </w:rPr>
         <w:t>id_reserva</w:t>
@@ -653,6 +742,7 @@
       <w:r>
         <w:rPr>
           <w:rStyle w:val="red-ui-debug-msg-tools"/>
+          <w:strike/>
           <w:color w:val="333333"/>
         </w:rPr>
         <w:t>:</w:t>
@@ -660,6 +750,7 @@
       <w:r>
         <w:rPr>
           <w:rStyle w:val="apple-converted-space"/>
+          <w:strike/>
           <w:color w:val="333333"/>
         </w:rPr>
         <w:t> </w:t>
@@ -667,6 +758,7 @@
       <w:r>
         <w:rPr>
           <w:rStyle w:val="red-ui-debug-msg-type-number"/>
+          <w:strike/>
           <w:color w:val="2033D6"/>
         </w:rPr>
         <w:t>1</w:t>

</xml_diff>